<commit_message>
final edit to hw1
</commit_message>
<xml_diff>
--- a/HW1/IRHW01-EasyGo.docx
+++ b/HW1/IRHW01-EasyGo.docx
@@ -72,23 +72,43 @@
           <w:rFonts w:hint="cs"/>
           <w:rtl/>
         </w:rPr>
-        <w:t xml:space="preserve">חן </w:t>
-      </w:r>
-      <w:proofErr w:type="spellStart"/>
+        <w:t xml:space="preserve">חן חנצין - </w:t>
+      </w:r>
       <w:r>
         <w:rPr>
           <w:rFonts w:hint="cs"/>
           <w:rtl/>
         </w:rPr>
-        <w:t>חנצקין</w:t>
-      </w:r>
-      <w:proofErr w:type="spellEnd"/>
+        <w:t>208636761</w:t>
+      </w:r>
+    </w:p>
+    <w:p>
+      <w:pPr>
+        <w:jc w:val="center"/>
+        <w:rPr>
+          <w:rtl/>
+        </w:rPr>
+      </w:pPr>
       <w:r>
         <w:rPr>
           <w:rFonts w:hint="cs"/>
           <w:rtl/>
         </w:rPr>
-        <w:t xml:space="preserve"> - </w:t>
+        <w:t xml:space="preserve">גלעד סגל - </w:t>
+      </w:r>
+      <w:r>
+        <w:rPr>
+          <w:rFonts w:hint="cs"/>
+          <w:rtl/>
+        </w:rPr>
+        <w:t>314865</w:t>
+      </w:r>
+      <w:r>
+        <w:rPr>
+          <w:rFonts w:hint="cs"/>
+          <w:rtl/>
+        </w:rPr>
+        <w:t>841</w:t>
       </w:r>
     </w:p>
     <w:p>
@@ -103,28 +123,27 @@
           <w:rFonts w:hint="cs"/>
           <w:rtl/>
         </w:rPr>
-        <w:t xml:space="preserve">גלעד סגל - </w:t>
-      </w:r>
-    </w:p>
-    <w:p>
-      <w:pPr>
-        <w:jc w:val="center"/>
-        <w:rPr>
-          <w:rtl/>
-        </w:rPr>
-      </w:pPr>
+        <w:t xml:space="preserve">ניצן ממן </w:t>
+      </w:r>
+      <w:r>
+        <w:rPr>
+          <w:rtl/>
+        </w:rPr>
+        <w:t>–</w:t>
+      </w:r>
       <w:r>
         <w:rPr>
           <w:rFonts w:hint="cs"/>
           <w:rtl/>
         </w:rPr>
-        <w:t xml:space="preserve">ניצן ממן </w:t>
-      </w:r>
-      <w:r>
-        <w:rPr>
-          <w:rtl/>
-        </w:rPr>
-        <w:t>–</w:t>
+        <w:t xml:space="preserve"> </w:t>
+      </w:r>
+      <w:r>
+        <w:rPr>
+          <w:rFonts w:hint="cs"/>
+          <w:rtl/>
+        </w:rPr>
+        <w:t>205798515</w:t>
       </w:r>
       <w:r>
         <w:rPr>
@@ -445,11 +464,9 @@
         </w:rPr>
         <w:t xml:space="preserve"> </w:t>
       </w:r>
-      <w:proofErr w:type="spellStart"/>
       <w:r>
         <w:t>tf-idf</w:t>
       </w:r>
-      <w:proofErr w:type="spellEnd"/>
       <w:r>
         <w:rPr>
           <w:rFonts w:hint="cs"/>
@@ -725,7 +742,6 @@
         </w:rPr>
         <w:t xml:space="preserve">קבוצה - </w:t>
       </w:r>
-      <w:proofErr w:type="spellStart"/>
       <w:r>
         <w:rPr>
           <w:rFonts w:ascii="Arial" w:eastAsia="Times New Roman" w:hAnsi="Arial" w:cs="Arial"/>
@@ -740,7 +756,6 @@
         </w:rPr>
         <w:t>EasyGo</w:t>
       </w:r>
-      <w:proofErr w:type="spellEnd"/>
       <w:r>
         <w:rPr>
           <w:rFonts w:ascii="Arial" w:eastAsia="Times New Roman" w:hAnsi="Arial" w:cs="Arial"/>
@@ -919,29 +934,7 @@
           <w:rtl/>
           <w14:ligatures w14:val="none"/>
         </w:rPr>
-        <w:t xml:space="preserve"> מציע גם אפשרויות לרכישות בתוך המשחק ותמיכה </w:t>
-      </w:r>
-      <w:proofErr w:type="spellStart"/>
-      <w:r>
-        <w:rPr>
-          <w:rFonts w:ascii="Arial" w:eastAsia="Times New Roman" w:hAnsi="Arial" w:cs="Arial"/>
-          <w:color w:val="000000"/>
-          <w:kern w:val="0"/>
-          <w:rtl/>
-          <w14:ligatures w14:val="none"/>
-        </w:rPr>
-        <w:t>במודינג</w:t>
-      </w:r>
-      <w:proofErr w:type="spellEnd"/>
-      <w:r>
-        <w:rPr>
-          <w:rFonts w:ascii="Arial" w:eastAsia="Times New Roman" w:hAnsi="Arial" w:cs="Arial"/>
-          <w:color w:val="000000"/>
-          <w:kern w:val="0"/>
-          <w:rtl/>
-          <w14:ligatures w14:val="none"/>
-        </w:rPr>
-        <w:t xml:space="preserve"> (יצירת תוכן על ידי המשתמשים). </w:t>
+        <w:t xml:space="preserve"> מציע גם אפשרויות לרכישות בתוך המשחק ותמיכה במודינג (יצירת תוכן על ידי המשתמשים). </w:t>
       </w:r>
       <w:r>
         <w:rPr>
@@ -1310,11 +1303,9 @@
       </w:rPr>
       <w:tab/>
     </w:r>
-    <w:proofErr w:type="spellStart"/>
     <w:r>
       <w:t>EasyGo</w:t>
     </w:r>
-    <w:proofErr w:type="spellEnd"/>
     <w:r>
       <w:tab/>
     </w:r>

</xml_diff>

<commit_message>
adding git link to word
</commit_message>
<xml_diff>
--- a/HW1/IRHW01-EasyGo.docx
+++ b/HW1/IRHW01-EasyGo.docx
@@ -72,13 +72,29 @@
           <w:rFonts w:hint="cs"/>
           <w:rtl/>
         </w:rPr>
-        <w:t xml:space="preserve">חן חנצין - </w:t>
-      </w:r>
+        <w:t xml:space="preserve">חן </w:t>
+      </w:r>
+      <w:proofErr w:type="spellStart"/>
       <w:r>
         <w:rPr>
           <w:rFonts w:hint="cs"/>
           <w:rtl/>
         </w:rPr>
+        <w:t>חנצין</w:t>
+      </w:r>
+      <w:proofErr w:type="spellEnd"/>
+      <w:r>
+        <w:rPr>
+          <w:rFonts w:hint="cs"/>
+          <w:rtl/>
+        </w:rPr>
+        <w:t xml:space="preserve"> - </w:t>
+      </w:r>
+      <w:r>
+        <w:rPr>
+          <w:rFonts w:hint="cs"/>
+          <w:rtl/>
+        </w:rPr>
         <w:t>208636761</w:t>
       </w:r>
     </w:p>
@@ -152,6 +168,45 @@
         </w:rPr>
         <w:t xml:space="preserve"> </w:t>
       </w:r>
+    </w:p>
+    <w:p>
+      <w:pPr>
+        <w:rPr>
+          <w:rFonts w:hint="cs"/>
+          <w:rtl/>
+        </w:rPr>
+      </w:pPr>
+      <w:r>
+        <w:rPr>
+          <w:rFonts w:hint="cs"/>
+          <w:rtl/>
+        </w:rPr>
+        <w:t xml:space="preserve">קישור </w:t>
+      </w:r>
+      <w:proofErr w:type="spellStart"/>
+      <w:r>
+        <w:rPr>
+          <w:rFonts w:hint="cs"/>
+          <w:rtl/>
+        </w:rPr>
+        <w:t>לגיט</w:t>
+      </w:r>
+      <w:proofErr w:type="spellEnd"/>
+      <w:r>
+        <w:rPr>
+          <w:rFonts w:hint="cs"/>
+          <w:rtl/>
+        </w:rPr>
+        <w:t xml:space="preserve">: </w:t>
+      </w:r>
+      <w:hyperlink r:id="rId7" w:history="1">
+        <w:r>
+          <w:rPr>
+            <w:rStyle w:val="Hyperlink"/>
+          </w:rPr>
+          <w:t>gilseg10/Information-recovery-class (github.com)</w:t>
+        </w:r>
+      </w:hyperlink>
     </w:p>
     <w:p>
       <w:pPr>
@@ -245,6 +300,7 @@
       <w:r>
         <w:rPr>
           <w:rFonts w:cs="Arial"/>
+          <w:noProof/>
           <w:rtl/>
         </w:rPr>
         <w:drawing>
@@ -263,7 +319,7 @@
                     <pic:cNvPicPr/>
                   </pic:nvPicPr>
                   <pic:blipFill>
-                    <a:blip r:embed="rId7"/>
+                    <a:blip r:embed="rId8"/>
                     <a:stretch>
                       <a:fillRect/>
                     </a:stretch>
@@ -306,6 +362,7 @@
       <w:r>
         <w:rPr>
           <w:rFonts w:cs="Arial"/>
+          <w:noProof/>
           <w:rtl/>
         </w:rPr>
         <w:drawing>
@@ -324,7 +381,7 @@
                     <pic:cNvPicPr/>
                   </pic:nvPicPr>
                   <pic:blipFill>
-                    <a:blip r:embed="rId8"/>
+                    <a:blip r:embed="rId9"/>
                     <a:stretch>
                       <a:fillRect/>
                     </a:stretch>
@@ -366,6 +423,7 @@
       <w:r>
         <w:rPr>
           <w:rFonts w:cs="Arial"/>
+          <w:noProof/>
           <w:rtl/>
         </w:rPr>
         <w:drawing>
@@ -400,7 +458,7 @@
                     <pic:cNvPicPr/>
                   </pic:nvPicPr>
                   <pic:blipFill>
-                    <a:blip r:embed="rId9">
+                    <a:blip r:embed="rId10">
                       <a:extLst>
                         <a:ext uri="{28A0092B-C50C-407E-A947-70E740481C1C}">
                           <a14:useLocalDpi xmlns:a14="http://schemas.microsoft.com/office/drawing/2010/main" val="0"/>
@@ -464,9 +522,11 @@
         </w:rPr>
         <w:t xml:space="preserve"> </w:t>
       </w:r>
+      <w:proofErr w:type="spellStart"/>
       <w:r>
         <w:t>tf-idf</w:t>
       </w:r>
+      <w:proofErr w:type="spellEnd"/>
       <w:r>
         <w:rPr>
           <w:rFonts w:hint="cs"/>
@@ -486,6 +546,7 @@
       <w:r>
         <w:rPr>
           <w:rFonts w:cs="Arial"/>
+          <w:noProof/>
           <w:rtl/>
         </w:rPr>
         <w:drawing>
@@ -520,7 +581,7 @@
                     <pic:cNvPicPr/>
                   </pic:nvPicPr>
                   <pic:blipFill>
-                    <a:blip r:embed="rId10">
+                    <a:blip r:embed="rId11">
                       <a:extLst>
                         <a:ext uri="{28A0092B-C50C-407E-A947-70E740481C1C}">
                           <a14:useLocalDpi xmlns:a14="http://schemas.microsoft.com/office/drawing/2010/main" val="0"/>
@@ -555,6 +616,7 @@
       <w:r>
         <w:rPr>
           <w:rFonts w:cs="Arial"/>
+          <w:noProof/>
           <w:rtl/>
         </w:rPr>
         <w:drawing>
@@ -589,7 +651,7 @@
                     <pic:cNvPicPr/>
                   </pic:nvPicPr>
                   <pic:blipFill>
-                    <a:blip r:embed="rId11">
+                    <a:blip r:embed="rId12">
                       <a:extLst>
                         <a:ext uri="{28A0092B-C50C-407E-A947-70E740481C1C}">
                           <a14:useLocalDpi xmlns:a14="http://schemas.microsoft.com/office/drawing/2010/main" val="0"/>
@@ -630,6 +692,7 @@
       <w:r>
         <w:rPr>
           <w:rFonts w:cs="Arial"/>
+          <w:noProof/>
           <w:rtl/>
         </w:rPr>
         <w:drawing>
@@ -664,7 +727,7 @@
                     <pic:cNvPicPr/>
                   </pic:nvPicPr>
                   <pic:blipFill>
-                    <a:blip r:embed="rId12">
+                    <a:blip r:embed="rId13">
                       <a:extLst>
                         <a:ext uri="{28A0092B-C50C-407E-A947-70E740481C1C}">
                           <a14:useLocalDpi xmlns:a14="http://schemas.microsoft.com/office/drawing/2010/main" val="0"/>
@@ -742,6 +805,7 @@
         </w:rPr>
         <w:t xml:space="preserve">קבוצה - </w:t>
       </w:r>
+      <w:proofErr w:type="spellStart"/>
       <w:r>
         <w:rPr>
           <w:rFonts w:ascii="Arial" w:eastAsia="Times New Roman" w:hAnsi="Arial" w:cs="Arial"/>
@@ -756,6 +820,7 @@
         </w:rPr>
         <w:t>EasyGo</w:t>
       </w:r>
+      <w:proofErr w:type="spellEnd"/>
       <w:r>
         <w:rPr>
           <w:rFonts w:ascii="Arial" w:eastAsia="Times New Roman" w:hAnsi="Arial" w:cs="Arial"/>
@@ -817,7 +882,7 @@
         </w:rPr>
         <w:t xml:space="preserve"> (בכתובת: </w:t>
       </w:r>
-      <w:hyperlink r:id="rId13" w:history="1">
+      <w:hyperlink r:id="rId14" w:history="1">
         <w:r>
           <w:rPr>
             <w:rFonts w:ascii="Arial" w:eastAsia="Times New Roman" w:hAnsi="Arial" w:cs="Arial"/>
@@ -934,7 +999,29 @@
           <w:rtl/>
           <w14:ligatures w14:val="none"/>
         </w:rPr>
-        <w:t xml:space="preserve"> מציע גם אפשרויות לרכישות בתוך המשחק ותמיכה במודינג (יצירת תוכן על ידי המשתמשים). </w:t>
+        <w:t xml:space="preserve"> מציע גם אפשרויות לרכישות בתוך המשחק ותמיכה </w:t>
+      </w:r>
+      <w:proofErr w:type="spellStart"/>
+      <w:r>
+        <w:rPr>
+          <w:rFonts w:ascii="Arial" w:eastAsia="Times New Roman" w:hAnsi="Arial" w:cs="Arial"/>
+          <w:color w:val="000000"/>
+          <w:kern w:val="0"/>
+          <w:rtl/>
+          <w14:ligatures w14:val="none"/>
+        </w:rPr>
+        <w:t>במודינג</w:t>
+      </w:r>
+      <w:proofErr w:type="spellEnd"/>
+      <w:r>
+        <w:rPr>
+          <w:rFonts w:ascii="Arial" w:eastAsia="Times New Roman" w:hAnsi="Arial" w:cs="Arial"/>
+          <w:color w:val="000000"/>
+          <w:kern w:val="0"/>
+          <w:rtl/>
+          <w14:ligatures w14:val="none"/>
+        </w:rPr>
+        <w:t xml:space="preserve"> (יצירת תוכן על ידי המשתמשים). </w:t>
       </w:r>
       <w:r>
         <w:rPr>
@@ -1209,7 +1296,7 @@
       </w:r>
     </w:p>
     <w:sectPr>
-      <w:headerReference w:type="default" r:id="rId14"/>
+      <w:headerReference w:type="default" r:id="rId15"/>
       <w:pgSz w:w="11906" w:h="16838"/>
       <w:pgMar w:top="1440" w:right="1800" w:bottom="1440" w:left="1800" w:header="708" w:footer="708" w:gutter="0"/>
       <w:cols w:space="708"/>
@@ -1303,9 +1390,11 @@
       </w:rPr>
       <w:tab/>
     </w:r>
+    <w:proofErr w:type="spellStart"/>
     <w:r>
       <w:t>EasyGo</w:t>
     </w:r>
+    <w:proofErr w:type="spellEnd"/>
     <w:r>
       <w:tab/>
     </w:r>

</xml_diff>

<commit_message>
updating the word after commiting in Moodle
</commit_message>
<xml_diff>
--- a/HW1/IRHW01-EasyGo.docx
+++ b/HW1/IRHW01-EasyGo.docx
@@ -72,13 +72,29 @@
           <w:rFonts w:hint="cs"/>
           <w:rtl/>
         </w:rPr>
-        <w:t xml:space="preserve">חן חנצין - </w:t>
-      </w:r>
+        <w:t xml:space="preserve">חן </w:t>
+      </w:r>
+      <w:proofErr w:type="spellStart"/>
       <w:r>
         <w:rPr>
           <w:rFonts w:hint="cs"/>
           <w:rtl/>
         </w:rPr>
+        <w:t>חנצין</w:t>
+      </w:r>
+      <w:proofErr w:type="spellEnd"/>
+      <w:r>
+        <w:rPr>
+          <w:rFonts w:hint="cs"/>
+          <w:rtl/>
+        </w:rPr>
+        <w:t xml:space="preserve"> - </w:t>
+      </w:r>
+      <w:r>
+        <w:rPr>
+          <w:rFonts w:hint="cs"/>
+          <w:rtl/>
+        </w:rPr>
         <w:t>208636761</w:t>
       </w:r>
     </w:p>
@@ -164,7 +180,23 @@
           <w:rFonts w:hint="cs"/>
           <w:rtl/>
         </w:rPr>
-        <w:t xml:space="preserve">קישור לגיט: </w:t>
+        <w:t xml:space="preserve">קישור </w:t>
+      </w:r>
+      <w:proofErr w:type="spellStart"/>
+      <w:r>
+        <w:rPr>
+          <w:rFonts w:hint="cs"/>
+          <w:rtl/>
+        </w:rPr>
+        <w:t>לגיט</w:t>
+      </w:r>
+      <w:proofErr w:type="spellEnd"/>
+      <w:r>
+        <w:rPr>
+          <w:rFonts w:hint="cs"/>
+          <w:rtl/>
+        </w:rPr>
+        <w:t xml:space="preserve">: </w:t>
       </w:r>
       <w:hyperlink r:id="rId7" w:history="1">
         <w:r>
@@ -267,14 +299,14 @@
       <w:r>
         <w:rPr>
           <w:rFonts w:cs="Arial"/>
-          <w:u w:val="single"/>
+          <w:noProof/>
           <w:rtl/>
         </w:rPr>
         <w:drawing>
-          <wp:inline distT="0" distB="0" distL="0" distR="0" wp14:anchorId="33AA432D" wp14:editId="2595143E">
-            <wp:extent cx="3680957" cy="1352550"/>
-            <wp:effectExtent l="0" t="0" r="0" b="0"/>
-            <wp:docPr id="1106390836" name="תמונה 1"/>
+          <wp:inline distT="0" distB="0" distL="0" distR="0" wp14:anchorId="224C781D" wp14:editId="7A9CEFD4">
+            <wp:extent cx="3690209" cy="1357727"/>
+            <wp:effectExtent l="0" t="0" r="5715" b="0"/>
+            <wp:docPr id="2097520426" name="תמונה 1"/>
             <wp:cNvGraphicFramePr>
               <a:graphicFrameLocks xmlns:a="http://schemas.openxmlformats.org/drawingml/2006/main" noChangeAspect="1"/>
             </wp:cNvGraphicFramePr>
@@ -282,7 +314,7 @@
               <a:graphicData uri="http://schemas.openxmlformats.org/drawingml/2006/picture">
                 <pic:pic xmlns:pic="http://schemas.openxmlformats.org/drawingml/2006/picture">
                   <pic:nvPicPr>
-                    <pic:cNvPr id="1106390836" name=""/>
+                    <pic:cNvPr id="2097520426" name=""/>
                     <pic:cNvPicPr/>
                   </pic:nvPicPr>
                   <pic:blipFill>
@@ -294,7 +326,7 @@
                   <pic:spPr>
                     <a:xfrm>
                       <a:off x="0" y="0"/>
-                      <a:ext cx="3692728" cy="1356875"/>
+                      <a:ext cx="3711769" cy="1365660"/>
                     </a:xfrm>
                     <a:prstGeom prst="rect">
                       <a:avLst/>
@@ -489,9 +521,11 @@
         </w:rPr>
         <w:t xml:space="preserve"> </w:t>
       </w:r>
+      <w:proofErr w:type="spellStart"/>
       <w:r>
         <w:t>tf-idf</w:t>
       </w:r>
+      <w:proofErr w:type="spellEnd"/>
       <w:r>
         <w:rPr>
           <w:rFonts w:hint="cs"/>
@@ -660,7 +694,6 @@
           <w:noProof/>
           <w:rtl/>
         </w:rPr>
-        <w:lastRenderedPageBreak/>
         <w:drawing>
           <wp:anchor distT="0" distB="0" distL="114300" distR="114300" simplePos="0" relativeHeight="251660288" behindDoc="1" locked="0" layoutInCell="1" allowOverlap="1" wp14:anchorId="54717AB9" wp14:editId="0D4EFE20">
             <wp:simplePos x="0" y="0"/>
@@ -731,6 +764,7 @@
         <w:rPr>
           <w:rtl/>
         </w:rPr>
+        <w:lastRenderedPageBreak/>
         <w:br/>
       </w:r>
       <w:r>
@@ -770,6 +804,7 @@
         </w:rPr>
         <w:t xml:space="preserve">קבוצה - </w:t>
       </w:r>
+      <w:proofErr w:type="spellStart"/>
       <w:r>
         <w:rPr>
           <w:rFonts w:ascii="Arial" w:eastAsia="Times New Roman" w:hAnsi="Arial" w:cs="Arial"/>
@@ -784,6 +819,7 @@
         </w:rPr>
         <w:t>EasyGo</w:t>
       </w:r>
+      <w:proofErr w:type="spellEnd"/>
       <w:r>
         <w:rPr>
           <w:rFonts w:ascii="Arial" w:eastAsia="Times New Roman" w:hAnsi="Arial" w:cs="Arial"/>
@@ -962,7 +998,29 @@
           <w:rtl/>
           <w14:ligatures w14:val="none"/>
         </w:rPr>
-        <w:t xml:space="preserve"> מציע גם אפשרויות לרכישות בתוך המשחק ותמיכה במודינג (יצירת תוכן על ידי המשתמשים). </w:t>
+        <w:t xml:space="preserve"> מציע גם אפשרויות לרכישות בתוך המשחק ותמיכה </w:t>
+      </w:r>
+      <w:proofErr w:type="spellStart"/>
+      <w:r>
+        <w:rPr>
+          <w:rFonts w:ascii="Arial" w:eastAsia="Times New Roman" w:hAnsi="Arial" w:cs="Arial"/>
+          <w:color w:val="000000"/>
+          <w:kern w:val="0"/>
+          <w:rtl/>
+          <w14:ligatures w14:val="none"/>
+        </w:rPr>
+        <w:t>במודינג</w:t>
+      </w:r>
+      <w:proofErr w:type="spellEnd"/>
+      <w:r>
+        <w:rPr>
+          <w:rFonts w:ascii="Arial" w:eastAsia="Times New Roman" w:hAnsi="Arial" w:cs="Arial"/>
+          <w:color w:val="000000"/>
+          <w:kern w:val="0"/>
+          <w:rtl/>
+          <w14:ligatures w14:val="none"/>
+        </w:rPr>
+        <w:t xml:space="preserve"> (יצירת תוכן על ידי המשתמשים). </w:t>
       </w:r>
       <w:r>
         <w:rPr>
@@ -1331,9 +1389,11 @@
       </w:rPr>
       <w:tab/>
     </w:r>
+    <w:proofErr w:type="spellStart"/>
     <w:r>
       <w:t>EasyGo</w:t>
     </w:r>
+    <w:proofErr w:type="spellEnd"/>
     <w:r>
       <w:tab/>
     </w:r>

</xml_diff>